<commit_message>
Apartado 'Documentacion' actualizado con link a la app pública
</commit_message>
<xml_diff>
--- a/docs/Memoria técnica/Memoria técnica (Nacho y Kevin).docx
+++ b/docs/Memoria técnica/Memoria técnica (Nacho y Kevin).docx
@@ -1372,6 +1372,15 @@
         </w:rPr>
         <w:t>”, dentro de un contexto asíncrono.</w:t>
       </w:r>
+      <w:r>
+        <w:rPr>
+          <w:rFonts w:ascii="Arial" w:hAnsi="Arial" w:cs="Arial"/>
+          <w:color w:val="000000" w:themeColor="text1"/>
+          <w:sz w:val="28"/>
+          <w:szCs w:val="28"/>
+        </w:rPr>
+        <w:t xml:space="preserve"> Un truco común es pasar los datos como parámetro a una función ya construida de antes.</w:t>
+      </w:r>
     </w:p>
     <w:p>
       <w:pPr>
@@ -1431,6 +1440,17 @@
           <w:sz w:val="28"/>
           <w:szCs w:val="28"/>
         </w:rPr>
+        <w:t xml:space="preserve"> en lenguajes</w:t>
+      </w:r>
+      <w:r>
+        <w:rPr>
+          <w:rFonts w:ascii="Arial" w:hAnsi="Arial" w:cs="Arial"/>
+          <w:b/>
+          <w:bCs/>
+          <w:color w:val="000000" w:themeColor="text1"/>
+          <w:sz w:val="28"/>
+          <w:szCs w:val="28"/>
+        </w:rPr>
         <w:t xml:space="preserve">. </w:t>
       </w:r>
       <w:r>
@@ -1697,13 +1717,96 @@
         <w:ind w:left="1080" w:right="142"/>
         <w:rPr>
           <w:rFonts w:ascii="Arial" w:hAnsi="Arial" w:cs="Arial"/>
-          <w:i/>
-          <w:iCs/>
-          <w:color w:val="000000" w:themeColor="text1"/>
-          <w:sz w:val="28"/>
-          <w:szCs w:val="28"/>
-        </w:rPr>
-      </w:pPr>
+          <w:color w:val="000000" w:themeColor="text1"/>
+          <w:sz w:val="28"/>
+          <w:szCs w:val="28"/>
+        </w:rPr>
+      </w:pPr>
+    </w:p>
+    <w:p>
+      <w:pPr>
+        <w:pStyle w:val="Prrafodelista"/>
+        <w:numPr>
+          <w:ilvl w:val="0"/>
+          <w:numId w:val="5"/>
+        </w:numPr>
+        <w:ind w:right="142"/>
+        <w:rPr>
+          <w:rFonts w:ascii="Arial" w:hAnsi="Arial" w:cs="Arial"/>
+          <w:color w:val="000000" w:themeColor="text1"/>
+          <w:sz w:val="28"/>
+          <w:szCs w:val="28"/>
+        </w:rPr>
+      </w:pPr>
+      <w:r>
+        <w:rPr>
+          <w:rFonts w:ascii="Arial" w:hAnsi="Arial" w:cs="Arial"/>
+          <w:b/>
+          <w:bCs/>
+          <w:color w:val="000000" w:themeColor="text1"/>
+          <w:sz w:val="28"/>
+          <w:szCs w:val="28"/>
+        </w:rPr>
+        <w:t xml:space="preserve">Sistema de seguridad vulnerable. </w:t>
+      </w:r>
+      <w:r>
+        <w:rPr>
+          <w:rFonts w:ascii="Arial" w:hAnsi="Arial" w:cs="Arial"/>
+          <w:color w:val="000000" w:themeColor="text1"/>
+          <w:sz w:val="28"/>
+          <w:szCs w:val="28"/>
+        </w:rPr>
+        <w:t xml:space="preserve">No se pudo implementar el sistema de roles y autenticación de Laravel debido </w:t>
+      </w:r>
+      <w:r>
+        <w:rPr>
+          <w:rFonts w:ascii="Arial" w:hAnsi="Arial" w:cs="Arial"/>
+          <w:color w:val="000000" w:themeColor="text1"/>
+          <w:sz w:val="28"/>
+          <w:szCs w:val="28"/>
+        </w:rPr>
+        <w:t xml:space="preserve">al uso de Laravel </w:t>
+      </w:r>
+      <w:proofErr w:type="spellStart"/>
+      <w:r>
+        <w:rPr>
+          <w:rFonts w:ascii="Arial" w:hAnsi="Arial" w:cs="Arial"/>
+          <w:color w:val="000000" w:themeColor="text1"/>
+          <w:sz w:val="28"/>
+          <w:szCs w:val="28"/>
+        </w:rPr>
+        <w:t>Sanctum</w:t>
+      </w:r>
+      <w:proofErr w:type="spellEnd"/>
+      <w:r>
+        <w:rPr>
+          <w:rFonts w:ascii="Arial" w:hAnsi="Arial" w:cs="Arial"/>
+          <w:color w:val="000000" w:themeColor="text1"/>
+          <w:sz w:val="28"/>
+          <w:szCs w:val="28"/>
+        </w:rPr>
+        <w:t xml:space="preserve">: </w:t>
+      </w:r>
+      <w:proofErr w:type="spellStart"/>
+      <w:r>
+        <w:rPr>
+          <w:rFonts w:ascii="Arial" w:hAnsi="Arial" w:cs="Arial"/>
+          <w:color w:val="000000" w:themeColor="text1"/>
+          <w:sz w:val="28"/>
+          <w:szCs w:val="28"/>
+        </w:rPr>
+        <w:t>Sanctum</w:t>
+      </w:r>
+      <w:proofErr w:type="spellEnd"/>
+      <w:r>
+        <w:rPr>
+          <w:rFonts w:ascii="Arial" w:hAnsi="Arial" w:cs="Arial"/>
+          <w:color w:val="000000" w:themeColor="text1"/>
+          <w:sz w:val="28"/>
+          <w:szCs w:val="28"/>
+        </w:rPr>
+        <w:t xml:space="preserve"> ofrece tokens para autenticación, pero no da la posibilidad de directamente asignar roles.</w:t>
+      </w:r>
     </w:p>
     <w:p>
       <w:pPr>
@@ -1711,8 +1814,8 @@
         <w:ind w:left="1080" w:right="142"/>
         <w:rPr>
           <w:rFonts w:ascii="Arial" w:hAnsi="Arial" w:cs="Arial"/>
-          <w:i/>
-          <w:iCs/>
+          <w:b/>
+          <w:bCs/>
           <w:color w:val="000000" w:themeColor="text1"/>
           <w:sz w:val="28"/>
           <w:szCs w:val="28"/>
@@ -1725,125 +1828,30 @@
         <w:ind w:left="1080" w:right="142"/>
         <w:rPr>
           <w:rFonts w:ascii="Arial" w:hAnsi="Arial" w:cs="Arial"/>
-          <w:i/>
-          <w:iCs/>
-          <w:color w:val="000000" w:themeColor="text1"/>
-          <w:sz w:val="28"/>
-          <w:szCs w:val="28"/>
-        </w:rPr>
-      </w:pPr>
-    </w:p>
-    <w:p>
-      <w:pPr>
-        <w:pStyle w:val="Prrafodelista"/>
-        <w:ind w:left="1080" w:right="142"/>
-        <w:rPr>
-          <w:rFonts w:ascii="Arial" w:hAnsi="Arial" w:cs="Arial"/>
-          <w:i/>
-          <w:iCs/>
-          <w:color w:val="000000" w:themeColor="text1"/>
-          <w:sz w:val="28"/>
-          <w:szCs w:val="28"/>
-        </w:rPr>
-      </w:pPr>
-    </w:p>
-    <w:p>
-      <w:pPr>
-        <w:pStyle w:val="Prrafodelista"/>
-        <w:ind w:left="1080" w:right="142"/>
-        <w:rPr>
-          <w:rFonts w:ascii="Arial" w:hAnsi="Arial" w:cs="Arial"/>
-          <w:i/>
-          <w:iCs/>
-          <w:color w:val="000000" w:themeColor="text1"/>
-          <w:sz w:val="28"/>
-          <w:szCs w:val="28"/>
-        </w:rPr>
-      </w:pPr>
-    </w:p>
-    <w:p>
-      <w:pPr>
-        <w:pStyle w:val="Prrafodelista"/>
-        <w:ind w:left="1080" w:right="142"/>
-        <w:rPr>
-          <w:rFonts w:ascii="Arial" w:hAnsi="Arial" w:cs="Arial"/>
-          <w:i/>
-          <w:iCs/>
-          <w:color w:val="000000" w:themeColor="text1"/>
-          <w:sz w:val="28"/>
-          <w:szCs w:val="28"/>
-        </w:rPr>
-      </w:pPr>
-    </w:p>
-    <w:p>
-      <w:pPr>
-        <w:pStyle w:val="Prrafodelista"/>
-        <w:ind w:left="1080" w:right="142"/>
-        <w:rPr>
-          <w:rFonts w:ascii="Arial" w:hAnsi="Arial" w:cs="Arial"/>
-          <w:i/>
-          <w:iCs/>
-          <w:color w:val="000000" w:themeColor="text1"/>
-          <w:sz w:val="28"/>
-          <w:szCs w:val="28"/>
-        </w:rPr>
-      </w:pPr>
-    </w:p>
-    <w:p>
-      <w:pPr>
-        <w:pStyle w:val="Prrafodelista"/>
-        <w:ind w:left="1080" w:right="142"/>
-        <w:rPr>
-          <w:rFonts w:ascii="Arial" w:hAnsi="Arial" w:cs="Arial"/>
-          <w:i/>
-          <w:iCs/>
-          <w:color w:val="000000" w:themeColor="text1"/>
-          <w:sz w:val="28"/>
-          <w:szCs w:val="28"/>
-        </w:rPr>
-      </w:pPr>
-    </w:p>
-    <w:p>
-      <w:pPr>
-        <w:pStyle w:val="Prrafodelista"/>
-        <w:ind w:left="1080" w:right="142"/>
-        <w:rPr>
-          <w:rFonts w:ascii="Arial" w:hAnsi="Arial" w:cs="Arial"/>
-          <w:i/>
-          <w:iCs/>
-          <w:color w:val="000000" w:themeColor="text1"/>
-          <w:sz w:val="28"/>
-          <w:szCs w:val="28"/>
-        </w:rPr>
-      </w:pPr>
-    </w:p>
-    <w:p>
-      <w:pPr>
-        <w:pStyle w:val="Prrafodelista"/>
-        <w:ind w:left="1080" w:right="142"/>
-        <w:rPr>
-          <w:rFonts w:ascii="Arial" w:hAnsi="Arial" w:cs="Arial"/>
-          <w:i/>
-          <w:iCs/>
-          <w:color w:val="000000" w:themeColor="text1"/>
-          <w:sz w:val="28"/>
-          <w:szCs w:val="28"/>
-        </w:rPr>
-      </w:pPr>
-    </w:p>
-    <w:p>
-      <w:pPr>
-        <w:pStyle w:val="Prrafodelista"/>
-        <w:ind w:left="1080" w:right="142"/>
-        <w:rPr>
-          <w:rFonts w:ascii="Arial" w:hAnsi="Arial" w:cs="Arial"/>
-          <w:i/>
-          <w:iCs/>
-          <w:color w:val="000000" w:themeColor="text1"/>
-          <w:sz w:val="28"/>
-          <w:szCs w:val="28"/>
-        </w:rPr>
-      </w:pPr>
+          <w:color w:val="000000" w:themeColor="text1"/>
+          <w:sz w:val="28"/>
+          <w:szCs w:val="28"/>
+        </w:rPr>
+      </w:pPr>
+      <w:r>
+        <w:rPr>
+          <w:rFonts w:ascii="Arial" w:hAnsi="Arial" w:cs="Arial"/>
+          <w:color w:val="000000" w:themeColor="text1"/>
+          <w:sz w:val="28"/>
+          <w:szCs w:val="28"/>
+          <w:u w:val="single"/>
+        </w:rPr>
+        <w:t>Solución:</w:t>
+      </w:r>
+      <w:r>
+        <w:rPr>
+          <w:rFonts w:ascii="Arial" w:hAnsi="Arial" w:cs="Arial"/>
+          <w:color w:val="000000" w:themeColor="text1"/>
+          <w:sz w:val="28"/>
+          <w:szCs w:val="28"/>
+        </w:rPr>
+        <w:t xml:space="preserve"> a pesar de la complejidad, se puede combinar políticas, roles y middleware de manera manual para conseguir que la seguridad mejore.</w:t>
+      </w:r>
     </w:p>
     <w:p>
       <w:pPr>
@@ -2669,18 +2677,7 @@
     </w:p>
     <w:p>
       <w:pPr>
-        <w:ind w:left="720" w:right="142"/>
-        <w:rPr>
-          <w:rFonts w:ascii="Arial" w:hAnsi="Arial" w:cs="Arial"/>
-          <w:color w:val="000000" w:themeColor="text1"/>
-          <w:sz w:val="28"/>
-          <w:szCs w:val="28"/>
-        </w:rPr>
-      </w:pPr>
-    </w:p>
-    <w:p>
-      <w:pPr>
-        <w:ind w:left="720" w:right="142"/>
+        <w:ind w:right="142"/>
         <w:rPr>
           <w:rFonts w:ascii="Arial" w:hAnsi="Arial" w:cs="Arial"/>
           <w:color w:val="000000" w:themeColor="text1"/>
@@ -2715,6 +2712,7 @@
           <w:sz w:val="40"/>
           <w:szCs w:val="40"/>
         </w:rPr>
+        <w:lastRenderedPageBreak/>
         <w:t xml:space="preserve"> Documentación</w:t>
       </w:r>
     </w:p>
@@ -2778,14 +2776,25 @@
         </w:rPr>
         <w:t xml:space="preserve">: </w:t>
       </w:r>
-      <w:r>
-        <w:rPr>
-          <w:rFonts w:ascii="Arial" w:hAnsi="Arial" w:cs="Arial"/>
-          <w:color w:val="000000" w:themeColor="text1"/>
-          <w:sz w:val="28"/>
-          <w:szCs w:val="28"/>
-        </w:rPr>
-        <w:t>[LINK PÚBLICO]</w:t>
+      <w:hyperlink r:id="rId6" w:history="1">
+        <w:r>
+          <w:rPr>
+            <w:rStyle w:val="Hipervnculo"/>
+            <w:rFonts w:ascii="Arial" w:hAnsi="Arial" w:cs="Arial"/>
+            <w:sz w:val="28"/>
+            <w:szCs w:val="28"/>
+          </w:rPr>
+          <w:t>https://cafe-odiy.onrender.com/</w:t>
+        </w:r>
+      </w:hyperlink>
+      <w:r>
+        <w:rPr>
+          <w:rFonts w:ascii="Arial" w:hAnsi="Arial" w:cs="Arial"/>
+          <w:color w:val="000000" w:themeColor="text1"/>
+          <w:sz w:val="28"/>
+          <w:szCs w:val="28"/>
+        </w:rPr>
+        <w:t xml:space="preserve"> </w:t>
       </w:r>
     </w:p>
     <w:p>
@@ -2826,7 +2835,7 @@
         </w:rPr>
         <w:t xml:space="preserve">Enlace al repositorio: </w:t>
       </w:r>
-      <w:hyperlink r:id="rId6" w:history="1">
+      <w:hyperlink r:id="rId7" w:history="1">
         <w:r>
           <w:rPr>
             <w:rStyle w:val="Hipervnculo"/>
@@ -2928,7 +2937,17 @@
           <w:szCs w:val="28"/>
           <w:lang w:val="en-US"/>
         </w:rPr>
-        <w:t>Creative Commons - Attribution-</w:t>
+        <w:t xml:space="preserve">Creative Commons - </w:t>
+      </w:r>
+      <w:r>
+        <w:rPr>
+          <w:rFonts w:ascii="Arial" w:hAnsi="Arial" w:cs="Arial"/>
+          <w:color w:val="000000" w:themeColor="text1"/>
+          <w:sz w:val="28"/>
+          <w:szCs w:val="28"/>
+          <w:lang w:val="en-US"/>
+        </w:rPr>
+        <w:t>Attribution-</w:t>
       </w:r>
       <w:proofErr w:type="spellStart"/>
       <w:r>
@@ -2961,7 +2980,7 @@
           <w:szCs w:val="28"/>
           <w:lang w:val="en-US"/>
         </w:rPr>
-        <w:t>ShareAlike</w:t>
+        <w:t>NoDerivatives</w:t>
       </w:r>
       <w:proofErr w:type="spellEnd"/>
       <w:r>
@@ -2974,7 +2993,11 @@
         </w:rPr>
         <w:t xml:space="preserve"> 4.0 International</w:t>
       </w:r>
-      <w:r>
+    </w:p>
+    <w:p>
+      <w:pPr>
+        <w:pStyle w:val="Prrafodelista"/>
+        <w:ind w:left="1080" w:right="142"/>
         <w:rPr>
           <w:rFonts w:ascii="Arial" w:hAnsi="Arial" w:cs="Arial"/>
           <w:color w:val="000000" w:themeColor="text1"/>
@@ -2982,12 +3005,12 @@
           <w:szCs w:val="28"/>
           <w:lang w:val="en-US"/>
         </w:rPr>
-        <w:t>.</w:t>
-      </w:r>
-    </w:p>
-    <w:p>
-      <w:pPr>
-        <w:pStyle w:val="Prrafodelista"/>
+      </w:pPr>
+    </w:p>
+    <w:p>
+      <w:pPr>
+        <w:pStyle w:val="Prrafodelista"/>
+        <w:ind w:left="1080" w:right="142"/>
         <w:rPr>
           <w:rFonts w:ascii="Arial" w:hAnsi="Arial" w:cs="Arial"/>
           <w:color w:val="000000" w:themeColor="text1"/>
@@ -2996,11 +3019,7 @@
           <w:lang w:val="en-US"/>
         </w:rPr>
       </w:pPr>
-    </w:p>
-    <w:p>
-      <w:pPr>
-        <w:pStyle w:val="Prrafodelista"/>
-        <w:ind w:left="1080" w:right="142"/>
+      <w:r>
         <w:rPr>
           <w:rFonts w:ascii="Arial" w:hAnsi="Arial" w:cs="Arial"/>
           <w:color w:val="000000" w:themeColor="text1"/>
@@ -3008,18 +3027,9 @@
           <w:szCs w:val="28"/>
           <w:lang w:val="en-US"/>
         </w:rPr>
-      </w:pPr>
-      <w:r>
-        <w:rPr>
-          <w:rFonts w:ascii="Arial" w:hAnsi="Arial" w:cs="Arial"/>
-          <w:color w:val="000000" w:themeColor="text1"/>
-          <w:sz w:val="28"/>
-          <w:szCs w:val="28"/>
-          <w:lang w:val="en-US"/>
-        </w:rPr>
         <w:t>This work is licensed under </w:t>
       </w:r>
-      <w:hyperlink r:id="rId7" w:tgtFrame="_blank" w:history="1">
+      <w:hyperlink r:id="rId8" w:tgtFrame="_blank" w:history="1">
         <w:r>
           <w:rPr>
             <w:rStyle w:val="Hipervnculo"/>
@@ -3028,27 +3038,7 @@
             <w:szCs w:val="28"/>
             <w:lang w:val="en-US"/>
           </w:rPr>
-          <w:t>CC BY-NC</w:t>
-        </w:r>
-        <w:r>
-          <w:rPr>
-            <w:rStyle w:val="Hipervnculo"/>
-            <w:rFonts w:ascii="Arial" w:hAnsi="Arial" w:cs="Arial"/>
-            <w:sz w:val="28"/>
-            <w:szCs w:val="28"/>
-            <w:lang w:val="en-US"/>
-          </w:rPr>
-          <w:t>-</w:t>
-        </w:r>
-        <w:r>
-          <w:rPr>
-            <w:rStyle w:val="Hipervnculo"/>
-            <w:rFonts w:ascii="Arial" w:hAnsi="Arial" w:cs="Arial"/>
-            <w:sz w:val="28"/>
-            <w:szCs w:val="28"/>
-            <w:lang w:val="en-US"/>
-          </w:rPr>
-          <w:t>SA 4.0 </w:t>
+          <w:t>CC BY-NC-ND 4.0 </w:t>
         </w:r>
         <w:r>
           <w:rPr>
@@ -3061,10 +3051,10 @@
           <mc:AlternateContent>
             <mc:Choice Requires="wps">
               <w:drawing>
-                <wp:inline distT="0" distB="0" distL="0" distR="0" wp14:anchorId="5BAAFEB9" wp14:editId="149DBD06">
+                <wp:inline distT="0" distB="0" distL="0" distR="0" wp14:anchorId="1F544A95" wp14:editId="330E76FB">
                   <wp:extent cx="190500" cy="190500"/>
                   <wp:effectExtent l="0" t="0" r="0" b="0"/>
-                  <wp:docPr id="1212770104" name="Rectángulo 3"/>
+                  <wp:docPr id="184065316" name="Rectángulo 2"/>
                   <wp:cNvGraphicFramePr>
                     <a:graphicFrameLocks xmlns:a="http://schemas.openxmlformats.org/drawingml/2006/main" noChangeAspect="1"/>
                   </wp:cNvGraphicFramePr>
@@ -3117,7 +3107,7 @@
             </mc:Choice>
             <mc:Fallback>
               <w:pict>
-                <v:rect w14:anchorId="1B5D5322" id="Rectángulo 3" o:spid="_x0000_s1026" style="width:15pt;height:15pt;visibility:visible;mso-wrap-style:square;mso-left-percent:-10001;mso-top-percent:-10001;mso-position-horizontal:absolute;mso-position-horizontal-relative:char;mso-position-vertical:absolute;mso-position-vertical-relative:line;mso-left-percent:-10001;mso-top-percent:-10001;v-text-anchor:top" o:gfxdata="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" filled="f" stroked="f">
+                <v:rect w14:anchorId="5F4EC1B2" id="Rectángulo 2" o:spid="_x0000_s1026" style="width:15pt;height:15pt;visibility:visible;mso-wrap-style:square;mso-left-percent:-10001;mso-top-percent:-10001;mso-position-horizontal:absolute;mso-position-horizontal-relative:char;mso-position-vertical:absolute;mso-position-vertical-relative:line;mso-left-percent:-10001;mso-top-percent:-10001;v-text-anchor:top" o:gfxdata="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" filled="f" stroked="f">
                   <o:lock v:ext="edit" aspectratio="t"/>
                   <w10:anchorlock/>
                 </v:rect>
@@ -3136,10 +3126,10 @@
           <mc:AlternateContent>
             <mc:Choice Requires="wps">
               <w:drawing>
-                <wp:inline distT="0" distB="0" distL="0" distR="0" wp14:anchorId="49FAE7E2" wp14:editId="056537AE">
+                <wp:inline distT="0" distB="0" distL="0" distR="0" wp14:anchorId="7FBDFD88" wp14:editId="2F50A09C">
                   <wp:extent cx="190500" cy="190500"/>
                   <wp:effectExtent l="0" t="0" r="0" b="0"/>
-                  <wp:docPr id="539975215" name="Rectángulo 2"/>
+                  <wp:docPr id="1956017767" name="Rectángulo 1"/>
                   <wp:cNvGraphicFramePr>
                     <a:graphicFrameLocks xmlns:a="http://schemas.openxmlformats.org/drawingml/2006/main" noChangeAspect="1"/>
                   </wp:cNvGraphicFramePr>
@@ -3192,7 +3182,7 @@
             </mc:Choice>
             <mc:Fallback>
               <w:pict>
-                <v:rect w14:anchorId="19D6DFC0" id="Rectángulo 2" o:spid="_x0000_s1026" style="width:15pt;height:15pt;visibility:visible;mso-wrap-style:square;mso-left-percent:-10001;mso-top-percent:-10001;mso-position-horizontal:absolute;mso-position-horizontal-relative:char;mso-position-vertical:absolute;mso-position-vertical-relative:line;mso-left-percent:-10001;mso-top-percent:-10001;v-text-anchor:top" o:gfxdata="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" filled="f" stroked="f">
+                <v:rect w14:anchorId="7EA6D04F" id="Rectángulo 1" o:spid="_x0000_s1026" style="width:15pt;height:15pt;visibility:visible;mso-wrap-style:square;mso-left-percent:-10001;mso-top-percent:-10001;mso-position-horizontal:absolute;mso-position-horizontal-relative:char;mso-position-vertical:absolute;mso-position-vertical-relative:line;mso-left-percent:-10001;mso-top-percent:-10001;v-text-anchor:top" o:gfxdata="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" filled="f" stroked="f">
                   <o:lock v:ext="edit" aspectratio="t"/>
                   <w10:anchorlock/>
                 </v:rect>
@@ -3204,7 +3194,8 @@
     </w:p>
     <w:p>
       <w:pPr>
-        <w:ind w:right="142"/>
+        <w:pStyle w:val="Prrafodelista"/>
+        <w:ind w:left="1080" w:right="142"/>
         <w:rPr>
           <w:rFonts w:ascii="Arial" w:hAnsi="Arial" w:cs="Arial"/>
           <w:color w:val="000000" w:themeColor="text1"/>
@@ -3213,6 +3204,40 @@
           <w:lang w:val="en-US"/>
         </w:rPr>
       </w:pPr>
+    </w:p>
+    <w:p>
+      <w:pPr>
+        <w:pStyle w:val="Prrafodelista"/>
+        <w:rPr>
+          <w:rFonts w:ascii="Arial" w:hAnsi="Arial" w:cs="Arial"/>
+          <w:color w:val="000000" w:themeColor="text1"/>
+          <w:sz w:val="28"/>
+          <w:szCs w:val="28"/>
+          <w:lang w:val="en-US"/>
+        </w:rPr>
+      </w:pPr>
+    </w:p>
+    <w:p>
+      <w:pPr>
+        <w:ind w:right="142"/>
+        <w:rPr>
+          <w:rFonts w:ascii="Arial" w:hAnsi="Arial" w:cs="Arial"/>
+          <w:color w:val="000000" w:themeColor="text1"/>
+          <w:sz w:val="28"/>
+          <w:szCs w:val="28"/>
+          <w:lang w:val="en-US"/>
+        </w:rPr>
+      </w:pPr>
+      <w:r>
+        <w:rPr>
+          <w:rFonts w:ascii="Arial" w:hAnsi="Arial" w:cs="Arial"/>
+          <w:color w:val="000000" w:themeColor="text1"/>
+          <w:sz w:val="28"/>
+          <w:szCs w:val="28"/>
+          <w:lang w:val="en-US"/>
+        </w:rPr>
+        <w:tab/>
+      </w:r>
     </w:p>
     <w:p>
       <w:pPr>

</xml_diff>

<commit_message>
Apartado 'Problemas encontrado' actualizado
</commit_message>
<xml_diff>
--- a/docs/Memoria técnica/Memoria técnica (Nacho y Kevin).docx
+++ b/docs/Memoria técnica/Memoria técnica (Nacho y Kevin).docx
@@ -1756,16 +1756,34 @@
           <w:sz w:val="28"/>
           <w:szCs w:val="28"/>
         </w:rPr>
-        <w:t xml:space="preserve">No se pudo implementar el sistema de roles y autenticación de Laravel debido </w:t>
-      </w:r>
-      <w:r>
-        <w:rPr>
-          <w:rFonts w:ascii="Arial" w:hAnsi="Arial" w:cs="Arial"/>
-          <w:color w:val="000000" w:themeColor="text1"/>
-          <w:sz w:val="28"/>
-          <w:szCs w:val="28"/>
-        </w:rPr>
-        <w:t xml:space="preserve">al uso de Laravel </w:t>
+        <w:t>L</w:t>
+      </w:r>
+      <w:r>
+        <w:rPr>
+          <w:rFonts w:ascii="Arial" w:hAnsi="Arial" w:cs="Arial"/>
+          <w:color w:val="000000" w:themeColor="text1"/>
+          <w:sz w:val="28"/>
+          <w:szCs w:val="28"/>
+        </w:rPr>
+        <w:t xml:space="preserve">a </w:t>
+      </w:r>
+      <w:r>
+        <w:rPr>
+          <w:rFonts w:ascii="Arial" w:hAnsi="Arial" w:cs="Arial"/>
+          <w:color w:val="000000" w:themeColor="text1"/>
+          <w:sz w:val="28"/>
+          <w:szCs w:val="28"/>
+        </w:rPr>
+        <w:t>razón</w:t>
+      </w:r>
+      <w:r>
+        <w:rPr>
+          <w:rFonts w:ascii="Arial" w:hAnsi="Arial" w:cs="Arial"/>
+          <w:color w:val="000000" w:themeColor="text1"/>
+          <w:sz w:val="28"/>
+          <w:szCs w:val="28"/>
+        </w:rPr>
+        <w:t xml:space="preserve"> especifica por la cual no se pudo implementar seguridad fue debido al cambio de </w:t>
       </w:r>
       <w:proofErr w:type="spellStart"/>
       <w:r>
@@ -1775,7 +1793,7 @@
           <w:sz w:val="28"/>
           <w:szCs w:val="28"/>
         </w:rPr>
-        <w:t>Sanctum</w:t>
+        <w:t>laravel</w:t>
       </w:r>
       <w:proofErr w:type="spellEnd"/>
       <w:r>
@@ -1785,7 +1803,7 @@
           <w:sz w:val="28"/>
           <w:szCs w:val="28"/>
         </w:rPr>
-        <w:t xml:space="preserve">: </w:t>
+        <w:t>/</w:t>
       </w:r>
       <w:proofErr w:type="spellStart"/>
       <w:r>
@@ -1795,7 +1813,7 @@
           <w:sz w:val="28"/>
           <w:szCs w:val="28"/>
         </w:rPr>
-        <w:t>Sanctum</w:t>
+        <w:t>ui</w:t>
       </w:r>
       <w:proofErr w:type="spellEnd"/>
       <w:r>
@@ -1805,7 +1823,117 @@
           <w:sz w:val="28"/>
           <w:szCs w:val="28"/>
         </w:rPr>
-        <w:t xml:space="preserve"> ofrece tokens para autenticación, pero no da la posibilidad de directamente asignar roles.</w:t>
+        <w:t xml:space="preserve"> a </w:t>
+      </w:r>
+      <w:proofErr w:type="spellStart"/>
+      <w:r>
+        <w:rPr>
+          <w:rFonts w:ascii="Arial" w:hAnsi="Arial" w:cs="Arial"/>
+          <w:color w:val="000000" w:themeColor="text1"/>
+          <w:sz w:val="28"/>
+          <w:szCs w:val="28"/>
+        </w:rPr>
+        <w:t>S</w:t>
+      </w:r>
+      <w:r>
+        <w:rPr>
+          <w:rFonts w:ascii="Arial" w:hAnsi="Arial" w:cs="Arial"/>
+          <w:color w:val="000000" w:themeColor="text1"/>
+          <w:sz w:val="28"/>
+          <w:szCs w:val="28"/>
+        </w:rPr>
+        <w:t>anctum</w:t>
+      </w:r>
+      <w:proofErr w:type="spellEnd"/>
+      <w:r>
+        <w:rPr>
+          <w:rFonts w:ascii="Arial" w:hAnsi="Arial" w:cs="Arial"/>
+          <w:color w:val="000000" w:themeColor="text1"/>
+          <w:sz w:val="28"/>
+          <w:szCs w:val="28"/>
+        </w:rPr>
+        <w:t xml:space="preserve"> a mitad del </w:t>
+      </w:r>
+      <w:r>
+        <w:rPr>
+          <w:rFonts w:ascii="Arial" w:hAnsi="Arial" w:cs="Arial"/>
+          <w:color w:val="000000" w:themeColor="text1"/>
+          <w:sz w:val="28"/>
+          <w:szCs w:val="28"/>
+        </w:rPr>
+        <w:t>proyecto</w:t>
+      </w:r>
+      <w:r>
+        <w:rPr>
+          <w:rFonts w:ascii="Arial" w:hAnsi="Arial" w:cs="Arial"/>
+          <w:color w:val="000000" w:themeColor="text1"/>
+          <w:sz w:val="28"/>
+          <w:szCs w:val="28"/>
+        </w:rPr>
+        <w:t xml:space="preserve">, lo cual afecto en </w:t>
+      </w:r>
+      <w:r>
+        <w:rPr>
+          <w:rFonts w:ascii="Arial" w:hAnsi="Arial" w:cs="Arial"/>
+          <w:color w:val="000000" w:themeColor="text1"/>
+          <w:sz w:val="28"/>
+          <w:szCs w:val="28"/>
+        </w:rPr>
+        <w:t>cómo</w:t>
+      </w:r>
+      <w:r>
+        <w:rPr>
+          <w:rFonts w:ascii="Arial" w:hAnsi="Arial" w:cs="Arial"/>
+          <w:color w:val="000000" w:themeColor="text1"/>
+          <w:sz w:val="28"/>
+          <w:szCs w:val="28"/>
+        </w:rPr>
+        <w:t xml:space="preserve"> </w:t>
+      </w:r>
+      <w:r>
+        <w:rPr>
+          <w:rFonts w:ascii="Arial" w:hAnsi="Arial" w:cs="Arial"/>
+          <w:color w:val="000000" w:themeColor="text1"/>
+          <w:sz w:val="28"/>
+          <w:szCs w:val="28"/>
+        </w:rPr>
+        <w:t xml:space="preserve">se </w:t>
+      </w:r>
+      <w:r>
+        <w:rPr>
+          <w:rFonts w:ascii="Arial" w:hAnsi="Arial" w:cs="Arial"/>
+          <w:color w:val="000000" w:themeColor="text1"/>
+          <w:sz w:val="28"/>
+          <w:szCs w:val="28"/>
+        </w:rPr>
+        <w:t>ten</w:t>
+      </w:r>
+      <w:r>
+        <w:rPr>
+          <w:rFonts w:ascii="Arial" w:hAnsi="Arial" w:cs="Arial"/>
+          <w:color w:val="000000" w:themeColor="text1"/>
+          <w:sz w:val="28"/>
+          <w:szCs w:val="28"/>
+        </w:rPr>
+        <w:t>í</w:t>
+      </w:r>
+      <w:r>
+        <w:rPr>
+          <w:rFonts w:ascii="Arial" w:hAnsi="Arial" w:cs="Arial"/>
+          <w:color w:val="000000" w:themeColor="text1"/>
+          <w:sz w:val="28"/>
+          <w:szCs w:val="28"/>
+        </w:rPr>
+        <w:t>a en mente la seguridad</w:t>
+      </w:r>
+      <w:r>
+        <w:rPr>
+          <w:rFonts w:ascii="Arial" w:hAnsi="Arial" w:cs="Arial"/>
+          <w:color w:val="000000" w:themeColor="text1"/>
+          <w:sz w:val="28"/>
+          <w:szCs w:val="28"/>
+        </w:rPr>
+        <w:t xml:space="preserve"> de la aplicación.</w:t>
       </w:r>
     </w:p>
     <w:p>

</xml_diff>